<commit_message>
Updates to code; adding data viz code in R used to produce portfolio.
</commit_message>
<xml_diff>
--- a/PYTHON/Collier_Python_Research Note.docx
+++ b/PYTHON/Collier_Python_Research Note.docx
@@ -559,11 +559,20 @@
           <w:color w:val="1C1C1C"/>
         </w:rPr>
       </w:pPr>
-      <w:r>
+    </w:p>
+    <w:p>
+      <w:pPr>
         <w:rPr>
           <w:rFonts w:ascii="Avenir Book" w:hAnsi="Avenir Book"/>
           <w:color w:val="1C1C1C"/>
         </w:rPr>
+      </w:pPr>
+      <w:r>
+        <w:rPr>
+          <w:rFonts w:ascii="Avenir Book" w:hAnsi="Avenir Book"/>
+          <w:color w:val="1C1C1C"/>
+        </w:rPr>
+        <w:lastRenderedPageBreak/>
         <w:t>While</w:t>
       </w:r>
       <w:r>
@@ -685,15 +694,7 @@
           <w:rFonts w:ascii="Avenir Book" w:hAnsi="Avenir Book"/>
           <w:color w:val="1C1C1C"/>
         </w:rPr>
-        <w:t xml:space="preserve">the </w:t>
-      </w:r>
-      <w:r>
-        <w:rPr>
-          <w:rFonts w:ascii="Avenir Book" w:hAnsi="Avenir Book"/>
-          <w:color w:val="1C1C1C"/>
-        </w:rPr>
-        <w:lastRenderedPageBreak/>
-        <w:t>extent of disinformation</w:t>
+        <w:t>the extent of disinformation</w:t>
       </w:r>
       <w:r>
         <w:rPr>
@@ -1333,6 +1334,7 @@
         <w:rPr>
           <w:rFonts w:ascii="Avenir Book" w:hAnsi="Avenir Book"/>
         </w:rPr>
+        <w:lastRenderedPageBreak/>
         <w:t>d</w:t>
       </w:r>
       <w:r>
@@ -1370,14 +1372,7 @@
         <w:rPr>
           <w:rFonts w:ascii="Avenir Book" w:eastAsiaTheme="majorEastAsia" w:hAnsi="Avenir Book"/>
         </w:rPr>
-        <w:t xml:space="preserve">hrmann and Lindberg define autocratization as “substantial de-facto decline of </w:t>
-      </w:r>
-      <w:r>
-        <w:rPr>
-          <w:rFonts w:ascii="Avenir Book" w:eastAsiaTheme="majorEastAsia" w:hAnsi="Avenir Book"/>
-        </w:rPr>
-        <w:lastRenderedPageBreak/>
-        <w:t>core institutional requirements for electoral democracy”</w:t>
+        <w:t>hrmann and Lindberg define autocratization as “substantial de-facto decline of core institutional requirements for electoral democracy”</w:t>
       </w:r>
       <w:r>
         <w:rPr>
@@ -1727,7 +1722,14 @@
         <w:rPr>
           <w:rFonts w:ascii="Avenir Book" w:hAnsi="Avenir Book"/>
         </w:rPr>
-        <w:t>observe this as well: “democratic backsliding is the incremental erosion of institutions, rules, and norms that result from the actions of duly elected governments.”</w:t>
+        <w:t xml:space="preserve">observe this as well: “democratic backsliding is the incremental erosion of institutions, rules, and norms that result from the actions of duly </w:t>
+      </w:r>
+      <w:r>
+        <w:rPr>
+          <w:rFonts w:ascii="Avenir Book" w:hAnsi="Avenir Book"/>
+        </w:rPr>
+        <w:lastRenderedPageBreak/>
+        <w:t>elected governments.”</w:t>
       </w:r>
       <w:r>
         <w:rPr>
@@ -1740,14 +1742,7 @@
         <w:rPr>
           <w:rFonts w:ascii="Avenir Book" w:hAnsi="Avenir Book"/>
         </w:rPr>
-        <w:t xml:space="preserve"> Diamond agrees and adds that populism is another key feature </w:t>
-      </w:r>
-      <w:r>
-        <w:rPr>
-          <w:rFonts w:ascii="Avenir Book" w:hAnsi="Avenir Book"/>
-        </w:rPr>
-        <w:lastRenderedPageBreak/>
-        <w:t xml:space="preserve">involved. </w:t>
+        <w:t xml:space="preserve"> Diamond agrees and adds that populism is another key feature involved. </w:t>
       </w:r>
       <w:r>
         <w:rPr>
@@ -2149,7 +2144,14 @@
         <w:rPr>
           <w:rFonts w:ascii="Avenir Book" w:hAnsi="Avenir Book"/>
         </w:rPr>
-        <w:t>to undermine transparency and restrict the flow of information, limitations on media access to the administration, attacks on the media as purveyors of “fake news” and enemies of the people.”</w:t>
+        <w:t xml:space="preserve">to undermine transparency and restrict the flow of information, limitations on media access to the </w:t>
+      </w:r>
+      <w:r>
+        <w:rPr>
+          <w:rFonts w:ascii="Avenir Book" w:hAnsi="Avenir Book"/>
+        </w:rPr>
+        <w:lastRenderedPageBreak/>
+        <w:t>administration, attacks on the media as purveyors of “fake news” and enemies of the people.”</w:t>
       </w:r>
       <w:r>
         <w:rPr>
@@ -5133,7 +5135,7 @@
           <w:noProof/>
         </w:rPr>
         <w:drawing>
-          <wp:inline distT="0" distB="0" distL="0" distR="0" wp14:anchorId="1D0B3F86" wp14:editId="041F0200">
+          <wp:inline distT="0" distB="0" distL="0" distR="0" wp14:anchorId="1D0B3F86" wp14:editId="2F20B059">
             <wp:extent cx="4641850" cy="3503704"/>
             <wp:effectExtent l="0" t="0" r="0" b="1905"/>
             <wp:docPr id="11" name="Picture 11" descr="Chart, scatter chart&#10;&#10;Description automatically generated"/>
@@ -7711,7 +7713,7 @@
           <w:noProof/>
         </w:rPr>
         <w:drawing>
-          <wp:inline distT="0" distB="0" distL="0" distR="0" wp14:anchorId="45292220" wp14:editId="560EFC9E">
+          <wp:inline distT="0" distB="0" distL="0" distR="0" wp14:anchorId="45292220" wp14:editId="14F8FD78">
             <wp:extent cx="2838090" cy="2110740"/>
             <wp:effectExtent l="0" t="0" r="0" b="0"/>
             <wp:docPr id="37" name="Picture 37" descr="Chart, scatter chart&#10;&#10;Description automatically generated"/>
@@ -15594,6 +15596,7 @@
     <w:rsid w:val="003D2AA7"/>
     <w:rsid w:val="006238E4"/>
     <w:rsid w:val="0078503C"/>
+    <w:rsid w:val="008C2C31"/>
     <w:rsid w:val="00973AE0"/>
     <w:rsid w:val="00A14763"/>
     <w:rsid w:val="00C91066"/>

</xml_diff>